<commit_message>
32行调试        unset($value);         $order_ok = $order;         $notice = pdo_fetchall('SELECT * FROM ' . tablename('ewei_shop_system_copyright_notice') . ' ORDER BY displayorder ASC,createtime DESC LIMIT 10');         $hascommission = false;
        var_dump($notice);exit;
</commit_message>
<xml_diff>
--- a/doc/微橙微信.docx
+++ b/doc/微橙微信.docx
@@ -540,6 +540,402 @@
         </w:rPr>
         <w:t>jieqiang888</w:t>
       </w:r>
+    </w:p>
+    <w:p>
+      <w:pPr>
+        <w:jc w:val="left"/>
+        <w:rPr>
+          <w:rFonts w:hint="eastAsia"/>
+          <w:lang w:eastAsia="zh-CN"/>
+        </w:rPr>
+      </w:pPr>
+    </w:p>
+    <w:p>
+      <w:pPr>
+        <w:pStyle w:val="2"/>
+        <w:rPr>
+          <w:rFonts w:hint="eastAsia"/>
+          <w:lang w:eastAsia="zh-CN"/>
+        </w:rPr>
+      </w:pPr>
+      <w:r>
+        <w:rPr>
+          <w:rFonts w:hint="eastAsia"/>
+          <w:lang w:val="en-US" w:eastAsia="zh-CN"/>
+        </w:rPr>
+        <w:t>20170913</w:t>
+      </w:r>
+    </w:p>
+    <w:p>
+      <w:pPr>
+        <w:jc w:val="left"/>
+        <w:rPr>
+          <w:rFonts w:hint="eastAsia"/>
+          <w:lang w:eastAsia="zh-CN"/>
+        </w:rPr>
+      </w:pPr>
+      <w:r>
+        <w:rPr>
+          <w:rFonts w:hint="eastAsia"/>
+          <w:lang w:eastAsia="zh-CN"/>
+        </w:rPr>
+        <w:t>D:\www\users\wc.jieqiangtec.com\addons\ewei_shopv2\site.php</w:t>
+      </w:r>
+    </w:p>
+    <w:p>
+      <w:pPr>
+        <w:jc w:val="left"/>
+        <w:rPr>
+          <w:rFonts w:hint="eastAsia"/>
+          <w:lang w:eastAsia="zh-CN"/>
+        </w:rPr>
+      </w:pPr>
+    </w:p>
+    <w:p>
+      <w:pPr>
+        <w:jc w:val="left"/>
+        <w:rPr>
+          <w:rFonts w:hint="eastAsia"/>
+          <w:lang w:eastAsia="zh-CN"/>
+        </w:rPr>
+      </w:pPr>
+      <w:r>
+        <w:rPr>
+          <w:rFonts w:hint="eastAsia"/>
+          <w:lang w:eastAsia="zh-CN"/>
+        </w:rPr>
+        <w:fldChar w:fldCharType="begin"/>
+      </w:r>
+      <w:r>
+        <w:rPr>
+          <w:rFonts w:hint="eastAsia"/>
+          <w:lang w:eastAsia="zh-CN"/>
+        </w:rPr>
+        <w:instrText xml:space="preserve"> HYPERLINK "http://wx.adjyc.cn/web/index.php?c=site&amp;a=entry&amp;m=ewei_shopv2&amp;do=web&amp;r=shop" </w:instrText>
+      </w:r>
+      <w:r>
+        <w:rPr>
+          <w:rFonts w:hint="eastAsia"/>
+          <w:lang w:eastAsia="zh-CN"/>
+        </w:rPr>
+        <w:fldChar w:fldCharType="separate"/>
+      </w:r>
+      <w:r>
+        <w:rPr>
+          <w:rStyle w:val="9"/>
+          <w:rFonts w:hint="eastAsia"/>
+          <w:lang w:eastAsia="zh-CN"/>
+        </w:rPr>
+        <w:t>http://wx.adjyc.cn/web/index.php?c=site&amp;a=entry&amp;m=ewei_shopv2&amp;do=web&amp;r=shop</w:t>
+      </w:r>
+      <w:r>
+        <w:rPr>
+          <w:rFonts w:hint="eastAsia"/>
+          <w:lang w:eastAsia="zh-CN"/>
+        </w:rPr>
+        <w:fldChar w:fldCharType="end"/>
+      </w:r>
+    </w:p>
+    <w:p>
+      <w:pPr>
+        <w:jc w:val="left"/>
+        <w:rPr>
+          <w:rFonts w:hint="eastAsia"/>
+          <w:lang w:eastAsia="zh-CN"/>
+        </w:rPr>
+      </w:pPr>
+      <w:r>
+        <w:rPr>
+          <w:rFonts w:hint="eastAsia"/>
+          <w:lang w:eastAsia="zh-CN"/>
+        </w:rPr>
+        <w:t>D:\www\users\wc.jieqiangtec.com\addons\ewei_shopv2\site.php</w:t>
+      </w:r>
+    </w:p>
+    <w:p>
+      <w:pPr>
+        <w:pStyle w:val="5"/>
+        <w:keepNext w:val="0"/>
+        <w:keepLines w:val="0"/>
+        <w:widowControl/>
+        <w:suppressLineNumbers w:val="0"/>
+        <w:shd w:val="clear" w:fill="FDF6E3"/>
+        <w:rPr>
+          <w:rFonts w:hint="default" w:ascii="Consolas" w:hAnsi="Consolas" w:eastAsia="Consolas" w:cs="Consolas"/>
+          <w:color w:val="DC322F"/>
+          <w:sz w:val="27"/>
+          <w:szCs w:val="27"/>
+          <w:shd w:val="clear" w:fill="FDF6E3"/>
+        </w:rPr>
+      </w:pPr>
+      <w:r>
+        <w:rPr>
+          <w:rFonts w:hint="default" w:ascii="Consolas" w:hAnsi="Consolas" w:eastAsia="Consolas" w:cs="Consolas"/>
+          <w:color w:val="859900"/>
+          <w:sz w:val="27"/>
+          <w:szCs w:val="27"/>
+          <w:shd w:val="clear" w:fill="FDF6E3"/>
+        </w:rPr>
+        <w:t xml:space="preserve">public function </w:t>
+      </w:r>
+      <w:r>
+        <w:rPr>
+          <w:rFonts w:hint="default" w:ascii="Consolas" w:hAnsi="Consolas" w:eastAsia="Consolas" w:cs="Consolas"/>
+          <w:color w:val="839496"/>
+          <w:sz w:val="27"/>
+          <w:szCs w:val="27"/>
+          <w:shd w:val="clear" w:fill="FDF6E3"/>
+        </w:rPr>
+        <w:t>doWebWeb</w:t>
+      </w:r>
+      <w:r>
+        <w:rPr>
+          <w:rFonts w:hint="default" w:ascii="Consolas" w:hAnsi="Consolas" w:eastAsia="Consolas" w:cs="Consolas"/>
+          <w:color w:val="586E75"/>
+          <w:sz w:val="27"/>
+          <w:szCs w:val="27"/>
+          <w:shd w:val="clear" w:fill="FDF6E3"/>
+        </w:rPr>
+        <w:t>()</w:t>
+      </w:r>
+      <w:r>
+        <w:rPr>
+          <w:rFonts w:hint="default" w:ascii="Consolas" w:hAnsi="Consolas" w:eastAsia="Consolas" w:cs="Consolas"/>
+          <w:color w:val="586E75"/>
+          <w:sz w:val="27"/>
+          <w:szCs w:val="27"/>
+          <w:shd w:val="clear" w:fill="FDF6E3"/>
+        </w:rPr>
+        <w:br w:type="textWrapping"/>
+      </w:r>
+      <w:r>
+        <w:rPr>
+          <w:rFonts w:hint="default" w:ascii="Consolas" w:hAnsi="Consolas" w:eastAsia="Consolas" w:cs="Consolas"/>
+          <w:color w:val="DC322F"/>
+          <w:sz w:val="27"/>
+          <w:szCs w:val="27"/>
+          <w:shd w:val="clear" w:fill="FDF6E3"/>
+        </w:rPr>
+        <w:t>{</w:t>
+      </w:r>
+      <w:r>
+        <w:rPr>
+          <w:rFonts w:hint="default" w:ascii="Consolas" w:hAnsi="Consolas" w:eastAsia="Consolas" w:cs="Consolas"/>
+          <w:color w:val="DC322F"/>
+          <w:sz w:val="27"/>
+          <w:szCs w:val="27"/>
+          <w:shd w:val="clear" w:fill="FDF6E3"/>
+        </w:rPr>
+        <w:br w:type="textWrapping"/>
+      </w:r>
+      <w:r>
+        <w:rPr>
+          <w:rFonts w:hint="default" w:ascii="Consolas" w:hAnsi="Consolas" w:eastAsia="Consolas" w:cs="Consolas"/>
+          <w:color w:val="DC322F"/>
+          <w:sz w:val="27"/>
+          <w:szCs w:val="27"/>
+          <w:shd w:val="clear" w:fill="FDF6E3"/>
+        </w:rPr>
+        <w:t xml:space="preserve">   </w:t>
+      </w:r>
+      <w:r>
+        <w:rPr>
+          <w:rFonts w:hint="default" w:ascii="Consolas" w:hAnsi="Consolas" w:eastAsia="Consolas" w:cs="Consolas"/>
+          <w:color w:val="839496"/>
+          <w:sz w:val="27"/>
+          <w:szCs w:val="27"/>
+          <w:shd w:val="clear" w:fill="FDF6E3"/>
+        </w:rPr>
+        <w:t>m</w:t>
+      </w:r>
+      <w:r>
+        <w:rPr>
+          <w:rFonts w:hint="default" w:ascii="Consolas" w:hAnsi="Consolas" w:eastAsia="Consolas" w:cs="Consolas"/>
+          <w:color w:val="586E75"/>
+          <w:sz w:val="27"/>
+          <w:szCs w:val="27"/>
+          <w:shd w:val="clear" w:fill="FDF6E3"/>
+        </w:rPr>
+        <w:t>(</w:t>
+      </w:r>
+      <w:r>
+        <w:rPr>
+          <w:rFonts w:hint="default" w:ascii="Consolas" w:hAnsi="Consolas" w:eastAsia="Consolas" w:cs="Consolas"/>
+          <w:color w:val="2AA198"/>
+          <w:sz w:val="27"/>
+          <w:szCs w:val="27"/>
+          <w:shd w:val="clear" w:fill="FDF6E3"/>
+        </w:rPr>
+        <w:t>'route'</w:t>
+      </w:r>
+      <w:r>
+        <w:rPr>
+          <w:rFonts w:hint="default" w:ascii="Consolas" w:hAnsi="Consolas" w:eastAsia="Consolas" w:cs="Consolas"/>
+          <w:color w:val="586E75"/>
+          <w:sz w:val="27"/>
+          <w:szCs w:val="27"/>
+          <w:shd w:val="clear" w:fill="FDF6E3"/>
+        </w:rPr>
+        <w:t>)</w:t>
+      </w:r>
+      <w:r>
+        <w:rPr>
+          <w:rFonts w:hint="default" w:ascii="Consolas" w:hAnsi="Consolas" w:eastAsia="Consolas" w:cs="Consolas"/>
+          <w:color w:val="079A71"/>
+          <w:sz w:val="27"/>
+          <w:szCs w:val="27"/>
+          <w:shd w:val="clear" w:fill="FDF6E3"/>
+        </w:rPr>
+        <w:t>-&gt;</w:t>
+      </w:r>
+      <w:r>
+        <w:rPr>
+          <w:rFonts w:hint="default" w:ascii="Consolas" w:hAnsi="Consolas" w:eastAsia="Consolas" w:cs="Consolas"/>
+          <w:color w:val="839496"/>
+          <w:sz w:val="27"/>
+          <w:szCs w:val="27"/>
+          <w:shd w:val="clear" w:fill="FDF6E3"/>
+        </w:rPr>
+        <w:t>run</w:t>
+      </w:r>
+      <w:r>
+        <w:rPr>
+          <w:rFonts w:hint="default" w:ascii="Consolas" w:hAnsi="Consolas" w:eastAsia="Consolas" w:cs="Consolas"/>
+          <w:color w:val="586E75"/>
+          <w:sz w:val="27"/>
+          <w:szCs w:val="27"/>
+          <w:shd w:val="clear" w:fill="FDF6E3"/>
+        </w:rPr>
+        <w:t>();</w:t>
+      </w:r>
+      <w:r>
+        <w:rPr>
+          <w:rFonts w:hint="default" w:ascii="Consolas" w:hAnsi="Consolas" w:eastAsia="Consolas" w:cs="Consolas"/>
+          <w:color w:val="586E75"/>
+          <w:sz w:val="27"/>
+          <w:szCs w:val="27"/>
+          <w:shd w:val="clear" w:fill="FDF6E3"/>
+        </w:rPr>
+        <w:br w:type="textWrapping"/>
+      </w:r>
+      <w:r>
+        <w:rPr>
+          <w:rFonts w:hint="default" w:ascii="Consolas" w:hAnsi="Consolas" w:eastAsia="Consolas" w:cs="Consolas"/>
+          <w:color w:val="DC322F"/>
+          <w:sz w:val="27"/>
+          <w:szCs w:val="27"/>
+          <w:shd w:val="clear" w:fill="FDF6E3"/>
+        </w:rPr>
+        <w:t>}</w:t>
+      </w:r>
+    </w:p>
+    <w:p>
+      <w:pPr>
+        <w:pStyle w:val="5"/>
+        <w:keepNext w:val="0"/>
+        <w:keepLines w:val="0"/>
+        <w:widowControl/>
+        <w:suppressLineNumbers w:val="0"/>
+        <w:shd w:val="clear" w:fill="FDF6E3"/>
+        <w:rPr>
+          <w:rFonts w:hint="default" w:ascii="Consolas" w:hAnsi="Consolas" w:eastAsia="Consolas" w:cs="Consolas"/>
+          <w:color w:val="DC322F"/>
+          <w:sz w:val="27"/>
+          <w:szCs w:val="27"/>
+          <w:shd w:val="clear" w:fill="FDF6E3"/>
+        </w:rPr>
+      </w:pPr>
+    </w:p>
+    <w:p>
+      <w:pPr>
+        <w:pStyle w:val="5"/>
+        <w:keepNext w:val="0"/>
+        <w:keepLines w:val="0"/>
+        <w:widowControl/>
+        <w:suppressLineNumbers w:val="0"/>
+        <w:shd w:val="clear" w:fill="FDF6E3"/>
+        <w:rPr>
+          <w:rFonts w:hint="default" w:ascii="Consolas" w:hAnsi="Consolas" w:eastAsia="Consolas" w:cs="Consolas"/>
+          <w:color w:val="DC322F"/>
+          <w:sz w:val="27"/>
+          <w:szCs w:val="27"/>
+          <w:shd w:val="clear" w:fill="FDF6E3"/>
+        </w:rPr>
+      </w:pPr>
+      <w:r>
+        <w:rPr>
+          <w:rFonts w:hint="default" w:ascii="Consolas" w:hAnsi="Consolas" w:eastAsia="Consolas" w:cs="Consolas"/>
+          <w:color w:val="DC322F"/>
+          <w:sz w:val="27"/>
+          <w:szCs w:val="27"/>
+          <w:shd w:val="clear" w:fill="FDF6E3"/>
+        </w:rPr>
+        <w:t>D:\www\users\wc.jieqiangtec.com\addons\ewei_shopv2\core\model\route.php</w:t>
+      </w:r>
+    </w:p>
+    <w:p>
+      <w:pPr>
+        <w:pStyle w:val="5"/>
+        <w:keepNext w:val="0"/>
+        <w:keepLines w:val="0"/>
+        <w:widowControl/>
+        <w:suppressLineNumbers w:val="0"/>
+        <w:shd w:val="clear" w:fill="FDF6E3"/>
+        <w:rPr>
+          <w:rFonts w:hint="default" w:ascii="Consolas" w:hAnsi="Consolas" w:eastAsia="Consolas" w:cs="Consolas"/>
+          <w:color w:val="DC322F"/>
+          <w:sz w:val="27"/>
+          <w:szCs w:val="27"/>
+          <w:shd w:val="clear" w:fill="FDF6E3"/>
+        </w:rPr>
+      </w:pPr>
+      <w:bookmarkStart w:id="0" w:name="_GoBack"/>
+      <w:bookmarkEnd w:id="0"/>
+    </w:p>
+    <w:p>
+      <w:pPr>
+        <w:pStyle w:val="5"/>
+        <w:keepNext w:val="0"/>
+        <w:keepLines w:val="0"/>
+        <w:widowControl/>
+        <w:suppressLineNumbers w:val="0"/>
+        <w:shd w:val="clear" w:fill="FDF6E3"/>
+        <w:rPr>
+          <w:rFonts w:hint="default" w:ascii="Consolas" w:hAnsi="Consolas" w:eastAsia="Consolas" w:cs="Consolas"/>
+          <w:color w:val="DC322F"/>
+          <w:sz w:val="27"/>
+          <w:szCs w:val="27"/>
+          <w:shd w:val="clear" w:fill="FDF6E3"/>
+        </w:rPr>
+      </w:pPr>
+      <w:r>
+        <w:rPr>
+          <w:rFonts w:hint="default" w:ascii="Consolas" w:hAnsi="Consolas" w:eastAsia="Consolas" w:cs="Consolas"/>
+          <w:color w:val="DC322F"/>
+          <w:sz w:val="27"/>
+          <w:szCs w:val="27"/>
+          <w:shd w:val="clear" w:fill="FDF6E3"/>
+        </w:rPr>
+        <w:t>D:\www\users\wc.jieqiangtec.com\addons\ewei_shopv2\core\web\shop\index.php</w:t>
+      </w:r>
+    </w:p>
+    <w:p>
+      <w:pPr>
+        <w:jc w:val="left"/>
+        <w:rPr>
+          <w:rFonts w:hint="eastAsia"/>
+          <w:lang w:eastAsia="zh-CN"/>
+        </w:rPr>
+      </w:pPr>
+    </w:p>
+    <w:p>
+      <w:pPr>
+        <w:jc w:val="left"/>
+        <w:rPr>
+          <w:rFonts w:hint="eastAsia"/>
+          <w:lang w:eastAsia="zh-CN"/>
+        </w:rPr>
+      </w:pPr>
     </w:p>
     <w:p>
       <w:pPr>
@@ -781,8 +1177,6 @@
         </w:rPr>
         <w:t>图片素材</w:t>
       </w:r>
-      <w:bookmarkStart w:id="0" w:name="_GoBack"/>
-      <w:bookmarkEnd w:id="0"/>
     </w:p>
     <w:p>
       <w:pPr>

</xml_diff>